<commit_message>
assingment front page added
</commit_message>
<xml_diff>
--- a/Lab Report Front Page.docx
+++ b/Lab Report Front Page.docx
@@ -1,13 +1,12 @@
 
 <file path=word/document.xml><?xml version="1.0" encoding="utf-8"?>
-<w:document xmlns:wpc="http://schemas.microsoft.com/office/word/2010/wordprocessingCanvas" xmlns:cx="http://schemas.microsoft.com/office/drawing/2014/chartex" xmlns:mc="http://schemas.openxmlformats.org/markup-compatibility/2006" xmlns:o="urn:schemas-microsoft-com:office:office" xmlns:r="http://schemas.openxmlformats.org/officeDocument/2006/relationships" xmlns:m="http://schemas.openxmlformats.org/officeDocument/2006/math" xmlns:v="urn:schemas-microsoft-com:vml" xmlns:wp14="http://schemas.microsoft.com/office/word/2010/wordprocessingDrawing" xmlns:wp="http://schemas.openxmlformats.org/drawingml/2006/wordprocessingDrawing" xmlns:w10="urn:schemas-microsoft-com:office:word" xmlns:w="http://schemas.openxmlformats.org/wordprocessingml/2006/main" xmlns:w14="http://schemas.microsoft.com/office/word/2010/wordml" xmlns:w15="http://schemas.microsoft.com/office/word/2012/wordml" xmlns:w16se="http://schemas.microsoft.com/office/word/2015/wordml/symex" xmlns:wpg="http://schemas.microsoft.com/office/word/2010/wordprocessingGroup" xmlns:wpi="http://schemas.microsoft.com/office/word/2010/wordprocessingInk" xmlns:wne="http://schemas.microsoft.com/office/word/2006/wordml" xmlns:wps="http://schemas.microsoft.com/office/word/2010/wordprocessingShape" mc:Ignorable="w14 w15 w16se wp14">
+<w:document xmlns:wpc="http://schemas.microsoft.com/office/word/2010/wordprocessingCanvas" xmlns:cx="http://schemas.microsoft.com/office/drawing/2014/chartex" xmlns:cx1="http://schemas.microsoft.com/office/drawing/2015/9/8/chartex" xmlns:cx2="http://schemas.microsoft.com/office/drawing/2015/10/21/chartex" xmlns:cx3="http://schemas.microsoft.com/office/drawing/2016/5/9/chartex" xmlns:cx4="http://schemas.microsoft.com/office/drawing/2016/5/10/chartex" xmlns:cx5="http://schemas.microsoft.com/office/drawing/2016/5/11/chartex" xmlns:cx6="http://schemas.microsoft.com/office/drawing/2016/5/12/chartex" xmlns:cx7="http://schemas.microsoft.com/office/drawing/2016/5/13/chartex" xmlns:cx8="http://schemas.microsoft.com/office/drawing/2016/5/14/chartex" xmlns:mc="http://schemas.openxmlformats.org/markup-compatibility/2006" xmlns:aink="http://schemas.microsoft.com/office/drawing/2016/ink" xmlns:am3d="http://schemas.microsoft.com/office/drawing/2017/model3d" xmlns:o="urn:schemas-microsoft-com:office:office" xmlns:r="http://schemas.openxmlformats.org/officeDocument/2006/relationships" xmlns:m="http://schemas.openxmlformats.org/officeDocument/2006/math" xmlns:v="urn:schemas-microsoft-com:vml" xmlns:wp14="http://schemas.microsoft.com/office/word/2010/wordprocessingDrawing" xmlns:wp="http://schemas.openxmlformats.org/drawingml/2006/wordprocessingDrawing" xmlns:w10="urn:schemas-microsoft-com:office:word" xmlns:w="http://schemas.openxmlformats.org/wordprocessingml/2006/main" xmlns:w14="http://schemas.microsoft.com/office/word/2010/wordml" xmlns:w15="http://schemas.microsoft.com/office/word/2012/wordml" xmlns:w16cex="http://schemas.microsoft.com/office/word/2018/wordml/cex" xmlns:w16cid="http://schemas.microsoft.com/office/word/2016/wordml/cid" xmlns:w16="http://schemas.microsoft.com/office/word/2018/wordml" xmlns:w16sdtdh="http://schemas.microsoft.com/office/word/2020/wordml/sdtdatahash" xmlns:w16se="http://schemas.microsoft.com/office/word/2015/wordml/symex" xmlns:wpg="http://schemas.microsoft.com/office/word/2010/wordprocessingGroup" xmlns:wpi="http://schemas.microsoft.com/office/word/2010/wordprocessingInk" xmlns:wne="http://schemas.microsoft.com/office/word/2006/wordml" xmlns:wps="http://schemas.microsoft.com/office/word/2010/wordprocessingShape" mc:Ignorable="w14 w15 w16se w16cid w16 w16cex w16sdtdh wp14">
   <w:body>
     <w:p>
       <w:pPr>
         <w:tabs>
           <w:tab w:val="left" w:pos="5115"/>
         </w:tabs>
-        <w:jc w:val="center"/>
         <w:rPr>
           <w:rFonts w:ascii="Bernard MT Condensed" w:hAnsi="Bernard MT Condensed"/>
           <w:b/>
@@ -27,21 +26,6 @@
           <w:rFonts w:ascii="Bernard MT Condensed" w:hAnsi="Bernard MT Condensed"/>
           <w:b/>
           <w:bCs/>
-          <w:sz w:val="44"/>
-          <w:szCs w:val="44"/>
-        </w:rPr>
-      </w:pPr>
-    </w:p>
-    <w:p>
-      <w:pPr>
-        <w:tabs>
-          <w:tab w:val="left" w:pos="5115"/>
-        </w:tabs>
-        <w:jc w:val="center"/>
-        <w:rPr>
-          <w:rFonts w:ascii="Bernard MT Condensed" w:hAnsi="Bernard MT Condensed"/>
-          <w:b/>
-          <w:bCs/>
           <w:sz w:val="48"/>
           <w:szCs w:val="48"/>
         </w:rPr>
@@ -55,7 +39,7 @@
           <w:lang w:val="en-US"/>
         </w:rPr>
         <w:drawing>
-          <wp:inline distT="0" distB="0" distL="0" distR="0" wp14:anchorId="10007B5B" wp14:editId="7D891C3C">
+          <wp:inline distT="0" distB="0" distL="0" distR="0" wp14:anchorId="1413524D" wp14:editId="4449068D">
             <wp:extent cx="3910399" cy="749643"/>
             <wp:effectExtent l="19050" t="0" r="0" b="0"/>
             <wp:docPr id="1" name="Picture 1" descr="C:\Users\Texas\Desktop\Untitled-1.jpg"/>
@@ -235,7 +219,7 @@
         <mc:AlternateContent>
           <mc:Choice Requires="wps">
             <w:drawing>
-              <wp:anchor distT="0" distB="0" distL="114300" distR="114300" simplePos="0" relativeHeight="251664384" behindDoc="0" locked="0" layoutInCell="1" allowOverlap="1" wp14:anchorId="100D2342" wp14:editId="630E5F62">
+              <wp:anchor distT="0" distB="0" distL="114300" distR="114300" simplePos="0" relativeHeight="251664384" behindDoc="0" locked="0" layoutInCell="1" allowOverlap="1" wp14:anchorId="408D1A00" wp14:editId="002B567C">
                 <wp:simplePos x="0" y="0"/>
                 <wp:positionH relativeFrom="column">
                   <wp:posOffset>2456815</wp:posOffset>
@@ -321,7 +305,7 @@
         <mc:AlternateContent>
           <mc:Choice Requires="wps">
             <w:drawing>
-              <wp:anchor distT="0" distB="0" distL="114300" distR="114300" simplePos="0" relativeHeight="251661312" behindDoc="0" locked="0" layoutInCell="1" allowOverlap="1" wp14:anchorId="396E2C96" wp14:editId="52B1453E">
+              <wp:anchor distT="0" distB="0" distL="114300" distR="114300" simplePos="0" relativeHeight="251661312" behindDoc="0" locked="0" layoutInCell="1" allowOverlap="1" wp14:anchorId="19A1766A" wp14:editId="62489028">
                 <wp:simplePos x="0" y="0"/>
                 <wp:positionH relativeFrom="column">
                   <wp:posOffset>2847975</wp:posOffset>
@@ -407,7 +391,7 @@
         <mc:AlternateContent>
           <mc:Choice Requires="wps">
             <w:drawing>
-              <wp:anchor distT="0" distB="0" distL="114300" distR="114300" simplePos="0" relativeHeight="251660288" behindDoc="0" locked="0" layoutInCell="1" allowOverlap="1" wp14:anchorId="75BA31B0" wp14:editId="031128CC">
+              <wp:anchor distT="0" distB="0" distL="114300" distR="114300" simplePos="0" relativeHeight="251660288" behindDoc="0" locked="0" layoutInCell="1" allowOverlap="1" wp14:anchorId="14CF39F6" wp14:editId="6CEF5FD7">
                 <wp:simplePos x="0" y="0"/>
                 <wp:positionH relativeFrom="column">
                   <wp:posOffset>2719705</wp:posOffset>
@@ -493,7 +477,7 @@
         <mc:AlternateContent>
           <mc:Choice Requires="wps">
             <w:drawing>
-              <wp:anchor distT="0" distB="0" distL="114300" distR="114300" simplePos="0" relativeHeight="251659264" behindDoc="0" locked="0" layoutInCell="1" allowOverlap="1" wp14:anchorId="4456D753" wp14:editId="528F745A">
+              <wp:anchor distT="0" distB="0" distL="114300" distR="114300" simplePos="0" relativeHeight="251659264" behindDoc="0" locked="0" layoutInCell="1" allowOverlap="1" wp14:anchorId="363CB444" wp14:editId="51DC639A">
                 <wp:simplePos x="0" y="0"/>
                 <wp:positionH relativeFrom="column">
                   <wp:posOffset>2590800</wp:posOffset>
@@ -601,7 +585,7 @@
         <mc:AlternateContent>
           <mc:Choice Requires="wps">
             <w:drawing>
-              <wp:anchor distT="0" distB="0" distL="114300" distR="114300" simplePos="0" relativeHeight="251663360" behindDoc="0" locked="0" layoutInCell="1" allowOverlap="1" wp14:anchorId="646F926F" wp14:editId="2751A230">
+              <wp:anchor distT="0" distB="0" distL="114300" distR="114300" simplePos="0" relativeHeight="251663360" behindDoc="0" locked="0" layoutInCell="1" allowOverlap="1" wp14:anchorId="0EE5EF0E" wp14:editId="261092FA">
                 <wp:simplePos x="0" y="0"/>
                 <wp:positionH relativeFrom="column">
                   <wp:posOffset>3107690</wp:posOffset>
@@ -687,7 +671,7 @@
         <mc:AlternateContent>
           <mc:Choice Requires="wps">
             <w:drawing>
-              <wp:anchor distT="0" distB="0" distL="114300" distR="114300" simplePos="0" relativeHeight="251662336" behindDoc="0" locked="0" layoutInCell="1" allowOverlap="1" wp14:anchorId="01C7DA91" wp14:editId="6B1898F5">
+              <wp:anchor distT="0" distB="0" distL="114300" distR="114300" simplePos="0" relativeHeight="251662336" behindDoc="0" locked="0" layoutInCell="1" allowOverlap="1" wp14:anchorId="64E33EB6" wp14:editId="7CE9A74D">
                 <wp:simplePos x="0" y="0"/>
                 <wp:positionH relativeFrom="column">
                   <wp:posOffset>2990850</wp:posOffset>
@@ -812,6 +796,7 @@
         <w:tabs>
           <w:tab w:val="left" w:pos="5115"/>
         </w:tabs>
+        <w:spacing w:after="120"/>
         <w:jc w:val="center"/>
         <w:rPr>
           <w:rFonts w:ascii="Bernard MT Condensed" w:hAnsi="Bernard MT Condensed"/>
@@ -827,7 +812,15 @@
           <w:sz w:val="40"/>
           <w:szCs w:val="40"/>
         </w:rPr>
-        <w:t>B.Sc. CSIT 1</w:t>
+        <w:t xml:space="preserve">B.Sc. CSIT </w:t>
+      </w:r>
+      <w:r>
+        <w:rPr>
+          <w:rFonts w:ascii="Bernard MT Condensed" w:hAnsi="Bernard MT Condensed"/>
+          <w:sz w:val="40"/>
+          <w:szCs w:val="40"/>
+        </w:rPr>
+        <w:t>3</w:t>
       </w:r>
       <w:r>
         <w:rPr>
@@ -836,7 +829,7 @@
           <w:szCs w:val="40"/>
           <w:vertAlign w:val="superscript"/>
         </w:rPr>
-        <w:t>st</w:t>
+        <w:t>rd</w:t>
       </w:r>
       <w:r>
         <w:rPr>
@@ -846,8 +839,6 @@
         </w:rPr>
         <w:t xml:space="preserve"> </w:t>
       </w:r>
-      <w:bookmarkStart w:id="0" w:name="_GoBack"/>
-      <w:bookmarkEnd w:id="0"/>
       <w:r>
         <w:rPr>
           <w:rFonts w:ascii="Bernard MT Condensed" w:hAnsi="Bernard MT Condensed"/>
@@ -859,9 +850,12 @@
     </w:p>
     <w:p>
       <w:pPr>
+        <w:spacing w:after="600"/>
         <w:jc w:val="center"/>
         <w:rPr>
           <w:rFonts w:ascii="Bernard MT Condensed" w:hAnsi="Bernard MT Condensed"/>
+          <w:b/>
+          <w:bCs/>
           <w:sz w:val="40"/>
           <w:szCs w:val="40"/>
         </w:rPr>
@@ -889,22 +883,79 @@
     </w:p>
     <w:p>
       <w:pPr>
-        <w:tabs>
-          <w:tab w:val="left" w:pos="5115"/>
-        </w:tabs>
-        <w:rPr>
-          <w:rFonts w:ascii="Bernard MT Condensed" w:hAnsi="Bernard MT Condensed"/>
-          <w:sz w:val="40"/>
-          <w:szCs w:val="40"/>
+        <w:spacing w:after="480"/>
+        <w:rPr>
+          <w:rFonts w:ascii="Bernard MT Condensed" w:hAnsi="Bernard MT Condensed"/>
+          <w:b/>
+          <w:bCs/>
+          <w:sz w:val="20"/>
         </w:rPr>
       </w:pPr>
       <w:r>
         <w:rPr>
           <w:rFonts w:ascii="Bernard MT Condensed" w:hAnsi="Bernard MT Condensed"/>
-          <w:sz w:val="40"/>
-          <w:szCs w:val="40"/>
-        </w:rPr>
-        <w:tab/>
+          <w:b/>
+          <w:bCs/>
+          <w:sz w:val="28"/>
+          <w:szCs w:val="28"/>
+        </w:rPr>
+        <w:t xml:space="preserve">Lab report </w:t>
+      </w:r>
+      <w:r>
+        <w:rPr>
+          <w:rFonts w:ascii="Bernard MT Condensed" w:hAnsi="Bernard MT Condensed"/>
+          <w:b/>
+          <w:bCs/>
+          <w:sz w:val="28"/>
+          <w:szCs w:val="28"/>
+        </w:rPr>
+        <w:t>name</w:t>
+      </w:r>
+      <w:r>
+        <w:rPr>
+          <w:rFonts w:ascii="Bernard MT Condensed" w:hAnsi="Bernard MT Condensed"/>
+          <w:b/>
+          <w:bCs/>
+          <w:sz w:val="28"/>
+          <w:szCs w:val="28"/>
+        </w:rPr>
+        <w:t>:</w:t>
+      </w:r>
+      <w:r>
+        <w:rPr>
+          <w:rFonts w:ascii="Bernard MT Condensed" w:hAnsi="Bernard MT Condensed"/>
+          <w:b/>
+          <w:bCs/>
+          <w:sz w:val="20"/>
+        </w:rPr>
+        <w:t xml:space="preserve"> </w:t>
+      </w:r>
+      <w:r>
+        <w:rPr>
+          <w:rFonts w:ascii="Bernard MT Condensed" w:hAnsi="Bernard MT Condensed"/>
+          <w:b/>
+          <w:bCs/>
+          <w:sz w:val="20"/>
+        </w:rPr>
+        <w:t>……………………</w:t>
+      </w:r>
+      <w:r>
+        <w:rPr>
+          <w:rFonts w:ascii="Bernard MT Condensed" w:hAnsi="Bernard MT Condensed"/>
+          <w:b/>
+          <w:bCs/>
+          <w:sz w:val="20"/>
+        </w:rPr>
+        <w:t>…………………………………………………………</w:t>
+      </w:r>
+      <w:r>
+        <w:rPr>
+          <w:rFonts w:ascii="Bernard MT Condensed" w:hAnsi="Bernard MT Condensed"/>
+          <w:b/>
+          <w:bCs/>
+          <w:sz w:val="20"/>
+        </w:rPr>
+        <w:t>………...</w:t>
       </w:r>
     </w:p>
     <w:p>
@@ -992,7 +1043,7 @@
 </file>
 
 <file path=word/styles.xml><?xml version="1.0" encoding="utf-8"?>
-<w:styles xmlns:mc="http://schemas.openxmlformats.org/markup-compatibility/2006" xmlns:r="http://schemas.openxmlformats.org/officeDocument/2006/relationships" xmlns:w="http://schemas.openxmlformats.org/wordprocessingml/2006/main" xmlns:w14="http://schemas.microsoft.com/office/word/2010/wordml" xmlns:w15="http://schemas.microsoft.com/office/word/2012/wordml" xmlns:w16se="http://schemas.microsoft.com/office/word/2015/wordml/symex" mc:Ignorable="w14 w15 w16se">
+<w:styles xmlns:mc="http://schemas.openxmlformats.org/markup-compatibility/2006" xmlns:r="http://schemas.openxmlformats.org/officeDocument/2006/relationships" xmlns:w="http://schemas.openxmlformats.org/wordprocessingml/2006/main" xmlns:w14="http://schemas.microsoft.com/office/word/2010/wordml" xmlns:w15="http://schemas.microsoft.com/office/word/2012/wordml" xmlns:w16cex="http://schemas.microsoft.com/office/word/2018/wordml/cex" xmlns:w16cid="http://schemas.microsoft.com/office/word/2016/wordml/cid" xmlns:w16="http://schemas.microsoft.com/office/word/2018/wordml" xmlns:w16sdtdh="http://schemas.microsoft.com/office/word/2020/wordml/sdtdatahash" xmlns:w16se="http://schemas.microsoft.com/office/word/2015/wordml/symex" mc:Ignorable="w14 w15 w16se w16cid w16 w16cex w16sdtdh">
   <w:docDefaults>
     <w:rPrDefault>
       <w:rPr>
@@ -1008,7 +1059,7 @@
       </w:pPr>
     </w:pPrDefault>
   </w:docDefaults>
-  <w:latentStyles w:defLockedState="0" w:defUIPriority="99" w:defSemiHidden="0" w:defUnhideWhenUsed="0" w:defQFormat="0" w:count="371">
+  <w:latentStyles w:defLockedState="0" w:defUIPriority="99" w:defSemiHidden="0" w:defUnhideWhenUsed="0" w:defQFormat="0" w:count="376">
     <w:lsdException w:name="Normal" w:uiPriority="0" w:qFormat="1"/>
     <w:lsdException w:name="heading 1" w:uiPriority="9" w:qFormat="1"/>
     <w:lsdException w:name="heading 2" w:semiHidden="1" w:uiPriority="9" w:unhideWhenUsed="1" w:qFormat="1"/>
@@ -1380,6 +1431,11 @@
     <w:lsdException w:name="List Table 5 Dark Accent 6" w:uiPriority="50"/>
     <w:lsdException w:name="List Table 6 Colorful Accent 6" w:uiPriority="51"/>
     <w:lsdException w:name="List Table 7 Colorful Accent 6" w:uiPriority="52"/>
+    <w:lsdException w:name="Mention" w:semiHidden="1" w:unhideWhenUsed="1"/>
+    <w:lsdException w:name="Smart Hyperlink" w:semiHidden="1" w:unhideWhenUsed="1"/>
+    <w:lsdException w:name="Hashtag" w:semiHidden="1" w:unhideWhenUsed="1"/>
+    <w:lsdException w:name="Unresolved Mention" w:semiHidden="1" w:unhideWhenUsed="1"/>
+    <w:lsdException w:name="Smart Link" w:semiHidden="1" w:unhideWhenUsed="1"/>
   </w:latentStyles>
   <w:style w:type="paragraph" w:default="1" w:styleId="Normal">
     <w:name w:val="Normal"/>

</xml_diff>